<commit_message>
Minor Change to Algorithm
</commit_message>
<xml_diff>
--- a/Documents/Algorithm.docx
+++ b/Documents/Algorithm.docx
@@ -1376,7 +1376,23 @@
           <w:sz w:val="24"/>
           <w:szCs w:val="24"/>
         </w:rPr>
-        <w:t>Slice orientation of phone every 500m</w:t>
+        <w:t xml:space="preserve">Slice orientation of phone every </w:t>
+      </w:r>
+      <w:r>
+        <w:rPr>
+          <w:rFonts w:ascii="Times New Roman" w:hAnsi="Times New Roman" w:cs="Times New Roman"/>
+          <w:sz w:val="24"/>
+          <w:szCs w:val="24"/>
+        </w:rPr>
+        <w:t>1000</w:t>
+      </w:r>
+      <w:r>
+        <w:rPr>
+          <w:rFonts w:ascii="Times New Roman" w:hAnsi="Times New Roman" w:cs="Times New Roman"/>
+          <w:sz w:val="24"/>
+          <w:szCs w:val="24"/>
+        </w:rPr>
+        <w:t>m</w:t>
       </w:r>
     </w:p>
     <w:p>
@@ -1677,15 +1693,7 @@
             <w:sz w:val="24"/>
             <w:szCs w:val="24"/>
           </w:rPr>
-          <m:t>Lon</m:t>
-        </m:r>
-        <m:r>
-          <w:rPr>
-            <w:rFonts w:ascii="Cambria Math" w:hAnsi="Cambria Math" w:cs="Times New Roman"/>
-            <w:sz w:val="24"/>
-            <w:szCs w:val="24"/>
-          </w:rPr>
-          <m:t>=</m:t>
+          <m:t>Lon=</m:t>
         </m:r>
         <m:sSub>
           <m:sSubPr>
@@ -1943,15 +1951,7 @@
             <w:sz w:val="24"/>
             <w:szCs w:val="24"/>
           </w:rPr>
-          <m:t>Ele</m:t>
-        </m:r>
-        <m:r>
-          <w:rPr>
-            <w:rFonts w:ascii="Cambria Math" w:hAnsi="Cambria Math" w:cs="Times New Roman"/>
-            <w:sz w:val="24"/>
-            <w:szCs w:val="24"/>
-          </w:rPr>
-          <m:t>=</m:t>
+          <m:t>Ele=</m:t>
         </m:r>
         <m:sSub>
           <m:sSubPr>
@@ -2055,8 +2055,26 @@
           <w:sz w:val="24"/>
           <w:szCs w:val="24"/>
         </w:rPr>
-        <w:t>Search within 250m radius for landmark</w:t>
-      </w:r>
+        <w:t xml:space="preserve">Search within </w:t>
+      </w:r>
+      <w:r>
+        <w:rPr>
+          <w:rFonts w:ascii="Times New Roman" w:hAnsi="Times New Roman" w:cs="Times New Roman"/>
+          <w:sz w:val="24"/>
+          <w:szCs w:val="24"/>
+        </w:rPr>
+        <w:t>50</w:t>
+      </w:r>
+      <w:r>
+        <w:rPr>
+          <w:rFonts w:ascii="Times New Roman" w:hAnsi="Times New Roman" w:cs="Times New Roman"/>
+          <w:sz w:val="24"/>
+          <w:szCs w:val="24"/>
+        </w:rPr>
+        <w:t>0m radius for landmark</w:t>
+      </w:r>
+      <w:bookmarkStart w:id="0" w:name="_GoBack"/>
+      <w:bookmarkEnd w:id="0"/>
     </w:p>
     <w:p>
       <w:pPr>
@@ -2990,8 +3008,6 @@
         </w:rPr>
         <w:t>Done</w:t>
       </w:r>
-      <w:bookmarkStart w:id="0" w:name="_GoBack"/>
-      <w:bookmarkEnd w:id="0"/>
     </w:p>
     <w:sectPr>
       <w:pgSz w:w="12240" w:h="15840"/>

</xml_diff>

<commit_message>
Continued Algorithm until Max LoS
Implemented algorithm to return a new location of some distance away from current location in direction phone is pointing.
</commit_message>
<xml_diff>
--- a/Documents/Algorithm.docx
+++ b/Documents/Algorithm.docx
@@ -1556,7 +1556,47 @@
           <w:sz w:val="24"/>
           <w:szCs w:val="24"/>
         </w:rPr>
-        <w:t>Otherwise use 16000m</w:t>
+        <w:t xml:space="preserve">If phone orientation is between 45 degrees above horizontal to horizontal, max </w:t>
+      </w:r>
+      <w:proofErr w:type="spellStart"/>
+      <w:r>
+        <w:rPr>
+          <w:rFonts w:ascii="Times New Roman" w:hAnsi="Times New Roman" w:cs="Times New Roman"/>
+          <w:sz w:val="24"/>
+          <w:szCs w:val="24"/>
+        </w:rPr>
+        <w:t>LoS</w:t>
+      </w:r>
+      <w:proofErr w:type="spellEnd"/>
+      <w:r>
+        <w:rPr>
+          <w:rFonts w:ascii="Times New Roman" w:hAnsi="Times New Roman" w:cs="Times New Roman"/>
+          <w:sz w:val="24"/>
+          <w:szCs w:val="24"/>
+        </w:rPr>
+        <w:t xml:space="preserve"> is 16000m</w:t>
+      </w:r>
+    </w:p>
+    <w:p>
+      <w:pPr>
+        <w:pStyle w:val="ListParagraph"/>
+        <w:numPr>
+          <w:ilvl w:val="3"/>
+          <w:numId w:val="1"/>
+        </w:numPr>
+        <w:rPr>
+          <w:rFonts w:ascii="Times New Roman" w:hAnsi="Times New Roman" w:cs="Times New Roman"/>
+          <w:sz w:val="24"/>
+          <w:szCs w:val="24"/>
+        </w:rPr>
+      </w:pPr>
+      <w:r>
+        <w:rPr>
+          <w:rFonts w:ascii="Times New Roman" w:hAnsi="Times New Roman" w:cs="Times New Roman"/>
+          <w:sz w:val="24"/>
+          <w:szCs w:val="24"/>
+        </w:rPr>
+        <w:t>If phone orientation is greater than 45 degrees above horizontal, ignore</w:t>
       </w:r>
     </w:p>
     <w:p>
@@ -1652,8 +1692,6 @@
         </w:rPr>
         <w:t>Apply version of Bisection Method to calculate line of sight</w:t>
       </w:r>
-      <w:bookmarkStart w:id="0" w:name="_GoBack"/>
-      <w:bookmarkEnd w:id="0"/>
     </w:p>
     <w:p>
       <w:pPr>
@@ -1675,23 +1713,7 @@
             <w:sz w:val="24"/>
             <w:szCs w:val="24"/>
           </w:rPr>
-          <m:t>a=</m:t>
-        </m:r>
-        <m:r>
-          <w:rPr>
-            <w:rFonts w:ascii="Cambria Math" w:hAnsi="Cambria Math" w:cs="Times New Roman"/>
-            <w:sz w:val="24"/>
-            <w:szCs w:val="24"/>
-          </w:rPr>
-          <m:t>Start</m:t>
-        </m:r>
-        <m:r>
-          <w:rPr>
-            <w:rFonts w:ascii="Cambria Math" w:hAnsi="Cambria Math" w:cs="Times New Roman"/>
-            <w:sz w:val="24"/>
-            <w:szCs w:val="24"/>
-          </w:rPr>
-          <m:t xml:space="preserve"> Location, b=Max LoS Location, c=Midpoint</m:t>
+          <m:t>a=Start Location, b=Max LoS Location, c=Midpoint</m:t>
         </m:r>
       </m:oMath>
     </w:p>
@@ -1802,6 +1824,7 @@
           <w:sz w:val="24"/>
           <w:szCs w:val="24"/>
         </w:rPr>
+        <w:lastRenderedPageBreak/>
         <w:t>Pull all landmarks from current location</w:t>
       </w:r>
       <w:r>
@@ -1894,7 +1917,6 @@
           <w:sz w:val="24"/>
           <w:szCs w:val="24"/>
         </w:rPr>
-        <w:lastRenderedPageBreak/>
         <w:t>Radius of Earth at equator: R = 6378137m</w:t>
       </w:r>
     </w:p>
@@ -2762,7 +2784,15 @@
           <w:sz w:val="24"/>
           <w:szCs w:val="24"/>
         </w:rPr>
-        <w:t>Currently not fit for edge cases:</w:t>
+        <w:t>Possible edge cases to look for and possible fixes</w:t>
+      </w:r>
+      <w:r>
+        <w:rPr>
+          <w:rFonts w:ascii="Times New Roman" w:hAnsi="Times New Roman" w:cs="Times New Roman"/>
+          <w:sz w:val="24"/>
+          <w:szCs w:val="24"/>
+        </w:rPr>
+        <w:t>:</w:t>
       </w:r>
     </w:p>
     <w:p>
@@ -2786,6 +2816,14 @@
         </w:rPr>
         <w:t>Looking straight up/down</w:t>
       </w:r>
+      <w:r>
+        <w:rPr>
+          <w:rFonts w:ascii="Times New Roman" w:hAnsi="Times New Roman" w:cs="Times New Roman"/>
+          <w:sz w:val="24"/>
+          <w:szCs w:val="24"/>
+        </w:rPr>
+        <w:t xml:space="preserve"> – Ignore search if pitch/roll are both 0</w:t>
+      </w:r>
     </w:p>
     <w:p>
       <w:pPr>
@@ -2806,7 +2844,7 @@
           <w:sz w:val="24"/>
           <w:szCs w:val="24"/>
         </w:rPr>
-        <w:t>Standing under a cliff looking up</w:t>
+        <w:t xml:space="preserve">Inside caves – </w:t>
       </w:r>
     </w:p>
     <w:p>
@@ -2828,8 +2866,138 @@
           <w:sz w:val="24"/>
           <w:szCs w:val="24"/>
         </w:rPr>
-        <w:t>More to come</w:t>
-      </w:r>
+        <w:t xml:space="preserve">On top of cliff looking down - </w:t>
+      </w:r>
+    </w:p>
+    <w:p>
+      <w:pPr>
+        <w:pStyle w:val="ListParagraph"/>
+        <w:numPr>
+          <w:ilvl w:val="1"/>
+          <w:numId w:val="1"/>
+        </w:numPr>
+        <w:rPr>
+          <w:rFonts w:ascii="Times New Roman" w:hAnsi="Times New Roman" w:cs="Times New Roman"/>
+          <w:sz w:val="24"/>
+          <w:szCs w:val="24"/>
+        </w:rPr>
+      </w:pPr>
+      <w:r>
+        <w:rPr>
+          <w:rFonts w:ascii="Times New Roman" w:hAnsi="Times New Roman" w:cs="Times New Roman"/>
+          <w:sz w:val="24"/>
+          <w:szCs w:val="24"/>
+        </w:rPr>
+        <w:t xml:space="preserve">On summit of mountain – </w:t>
+      </w:r>
+    </w:p>
+    <w:p>
+      <w:pPr>
+        <w:pStyle w:val="ListParagraph"/>
+        <w:numPr>
+          <w:ilvl w:val="1"/>
+          <w:numId w:val="1"/>
+        </w:numPr>
+        <w:rPr>
+          <w:rFonts w:ascii="Times New Roman" w:hAnsi="Times New Roman" w:cs="Times New Roman"/>
+          <w:sz w:val="24"/>
+          <w:szCs w:val="24"/>
+        </w:rPr>
+      </w:pPr>
+      <w:r>
+        <w:rPr>
+          <w:rFonts w:ascii="Times New Roman" w:hAnsi="Times New Roman" w:cs="Times New Roman"/>
+          <w:sz w:val="24"/>
+          <w:szCs w:val="24"/>
+        </w:rPr>
+        <w:t xml:space="preserve">Underwater – </w:t>
+      </w:r>
+    </w:p>
+    <w:p>
+      <w:pPr>
+        <w:pStyle w:val="ListParagraph"/>
+        <w:numPr>
+          <w:ilvl w:val="1"/>
+          <w:numId w:val="1"/>
+        </w:numPr>
+        <w:rPr>
+          <w:rFonts w:ascii="Times New Roman" w:hAnsi="Times New Roman" w:cs="Times New Roman"/>
+          <w:sz w:val="24"/>
+          <w:szCs w:val="24"/>
+        </w:rPr>
+      </w:pPr>
+      <w:r>
+        <w:rPr>
+          <w:rFonts w:ascii="Times New Roman" w:hAnsi="Times New Roman" w:cs="Times New Roman"/>
+          <w:sz w:val="24"/>
+          <w:szCs w:val="24"/>
+        </w:rPr>
+        <w:t xml:space="preserve">Looking into water – </w:t>
+      </w:r>
+    </w:p>
+    <w:p>
+      <w:pPr>
+        <w:pStyle w:val="ListParagraph"/>
+        <w:numPr>
+          <w:ilvl w:val="1"/>
+          <w:numId w:val="1"/>
+        </w:numPr>
+        <w:rPr>
+          <w:rFonts w:ascii="Times New Roman" w:hAnsi="Times New Roman" w:cs="Times New Roman"/>
+          <w:sz w:val="24"/>
+          <w:szCs w:val="24"/>
+        </w:rPr>
+      </w:pPr>
+      <w:r>
+        <w:rPr>
+          <w:rFonts w:ascii="Times New Roman" w:hAnsi="Times New Roman" w:cs="Times New Roman"/>
+          <w:sz w:val="24"/>
+          <w:szCs w:val="24"/>
+        </w:rPr>
+        <w:t xml:space="preserve">In the </w:t>
+      </w:r>
+      <w:proofErr w:type="gramStart"/>
+      <w:r>
+        <w:rPr>
+          <w:rFonts w:ascii="Times New Roman" w:hAnsi="Times New Roman" w:cs="Times New Roman"/>
+          <w:sz w:val="24"/>
+          <w:szCs w:val="24"/>
+        </w:rPr>
+        <w:t>sky(</w:t>
+      </w:r>
+      <w:proofErr w:type="gramEnd"/>
+      <w:r>
+        <w:rPr>
+          <w:rFonts w:ascii="Times New Roman" w:hAnsi="Times New Roman" w:cs="Times New Roman"/>
+          <w:sz w:val="24"/>
+          <w:szCs w:val="24"/>
+        </w:rPr>
+        <w:t xml:space="preserve">plane, skydiving, paragliding) – </w:t>
+      </w:r>
+    </w:p>
+    <w:p>
+      <w:pPr>
+        <w:pStyle w:val="ListParagraph"/>
+        <w:numPr>
+          <w:ilvl w:val="1"/>
+          <w:numId w:val="1"/>
+        </w:numPr>
+        <w:rPr>
+          <w:rFonts w:ascii="Times New Roman" w:hAnsi="Times New Roman" w:cs="Times New Roman"/>
+          <w:sz w:val="24"/>
+          <w:szCs w:val="24"/>
+        </w:rPr>
+      </w:pPr>
+      <w:r>
+        <w:rPr>
+          <w:rFonts w:ascii="Times New Roman" w:hAnsi="Times New Roman" w:cs="Times New Roman"/>
+          <w:sz w:val="24"/>
+          <w:szCs w:val="24"/>
+        </w:rPr>
+        <w:t xml:space="preserve">Under an overhang looking up - </w:t>
+      </w:r>
+      <w:bookmarkStart w:id="0" w:name="_GoBack"/>
+      <w:bookmarkEnd w:id="0"/>
     </w:p>
     <w:sectPr>
       <w:pgSz w:w="12240" w:h="15840"/>

</xml_diff>